<commit_message>
Some house cleaning stuff, prepping for transfer over to new laptop
</commit_message>
<xml_diff>
--- a/Docs/Joint Venture Agreement - Draft 20120617.docx
+++ b/Docs/Joint Venture Agreement - Draft 20120617.docx
@@ -109,7 +109,15 @@
         <w:t xml:space="preserve">"Agreement" </w:t>
       </w:r>
       <w:r>
-        <w:t xml:space="preserve">means this Agreement including the schedules and annexures as amended from time to </w:t>
+        <w:t xml:space="preserve">means this Agreement including the schedules and </w:t>
+      </w:r>
+      <w:proofErr w:type="spellStart"/>
+      <w:r>
+        <w:t>annexures</w:t>
+      </w:r>
+      <w:proofErr w:type="spellEnd"/>
+      <w:r>
+        <w:t xml:space="preserve"> as amended from time to </w:t>
       </w:r>
       <w:r>
         <w:t>time;</w:t>
@@ -325,7 +333,13 @@
         <w:t>"Company Assets" -</w:t>
       </w:r>
       <w:r>
-        <w:t xml:space="preserve"> All activities, physical property, physical products and intellectual property all create</w:t>
+        <w:t xml:space="preserve"> All activities, physical property, physical products</w:t>
+      </w:r>
+      <w:r>
+        <w:t xml:space="preserve"> and Intellectual Property</w:t>
+      </w:r>
+      <w:r>
+        <w:t xml:space="preserve"> all create</w:t>
       </w:r>
       <w:r>
         <w:t>d within and attributed to the C</w:t>
@@ -520,7 +534,15 @@
         <w:tab/>
       </w:r>
       <w:r>
-        <w:t>Damien Tsui (Founder)</w:t>
+        <w:t xml:space="preserve">Damien </w:t>
+      </w:r>
+      <w:proofErr w:type="spellStart"/>
+      <w:r>
+        <w:t>Tsui</w:t>
+      </w:r>
+      <w:proofErr w:type="spellEnd"/>
+      <w:r>
+        <w:t xml:space="preserve"> (Founder)</w:t>
       </w:r>
     </w:p>
     <w:p>
@@ -682,8 +704,16 @@
         <w:rPr>
           <w:b/>
         </w:rPr>
-        <w:t>Damien Tsui</w:t>
-      </w:r>
+        <w:t xml:space="preserve">Damien </w:t>
+      </w:r>
+      <w:proofErr w:type="spellStart"/>
+      <w:r>
+        <w:rPr>
+          <w:b/>
+        </w:rPr>
+        <w:t>Tsui</w:t>
+      </w:r>
+      <w:proofErr w:type="spellEnd"/>
       <w:r>
         <w:t xml:space="preserve"> - In charge of producing details, in the form of internal </w:t>
       </w:r>
@@ -829,8 +859,16 @@
         <w:rPr>
           <w:b/>
         </w:rPr>
-        <w:t>Damien Tsui</w:t>
-      </w:r>
+        <w:t xml:space="preserve">Damien </w:t>
+      </w:r>
+      <w:proofErr w:type="spellStart"/>
+      <w:r>
+        <w:rPr>
+          <w:b/>
+        </w:rPr>
+        <w:t>Tsui</w:t>
+      </w:r>
+      <w:proofErr w:type="spellEnd"/>
       <w:r>
         <w:t xml:space="preserve"> </w:t>
       </w:r>
@@ -864,8 +902,16 @@
         <w:rPr>
           <w:b/>
         </w:rPr>
-        <w:t>Damien Tsui</w:t>
-      </w:r>
+        <w:t xml:space="preserve">Damien </w:t>
+      </w:r>
+      <w:proofErr w:type="spellStart"/>
+      <w:r>
+        <w:rPr>
+          <w:b/>
+        </w:rPr>
+        <w:t>Tsui</w:t>
+      </w:r>
+      <w:proofErr w:type="spellEnd"/>
     </w:p>
     <w:p>
       <w:r>
@@ -887,8 +933,16 @@
         <w:rPr>
           <w:b/>
         </w:rPr>
-        <w:t>Damien Tsui</w:t>
-      </w:r>
+        <w:t xml:space="preserve">Damien </w:t>
+      </w:r>
+      <w:proofErr w:type="spellStart"/>
+      <w:r>
+        <w:rPr>
+          <w:b/>
+        </w:rPr>
+        <w:t>Tsui</w:t>
+      </w:r>
+      <w:proofErr w:type="spellEnd"/>
     </w:p>
     <w:p>
       <w:r>
@@ -916,8 +970,16 @@
         <w:rPr>
           <w:b/>
         </w:rPr>
-        <w:t>Damien Tsui</w:t>
-      </w:r>
+        <w:t xml:space="preserve">Damien </w:t>
+      </w:r>
+      <w:proofErr w:type="spellStart"/>
+      <w:r>
+        <w:rPr>
+          <w:b/>
+        </w:rPr>
+        <w:t>Tsui</w:t>
+      </w:r>
+      <w:proofErr w:type="spellEnd"/>
     </w:p>
     <w:p>
       <w:r>
@@ -942,8 +1004,16 @@
         <w:rPr>
           <w:b/>
         </w:rPr>
-        <w:t>Damien Tsui</w:t>
-      </w:r>
+        <w:t xml:space="preserve">Damien </w:t>
+      </w:r>
+      <w:proofErr w:type="spellStart"/>
+      <w:r>
+        <w:rPr>
+          <w:b/>
+        </w:rPr>
+        <w:t>Tsui</w:t>
+      </w:r>
+      <w:proofErr w:type="spellEnd"/>
       <w:r>
         <w:t xml:space="preserve"> and </w:t>
       </w:r>
@@ -980,8 +1050,16 @@
         <w:rPr>
           <w:b/>
         </w:rPr>
-        <w:t>Damien Tsui</w:t>
-      </w:r>
+        <w:t xml:space="preserve">Damien </w:t>
+      </w:r>
+      <w:proofErr w:type="spellStart"/>
+      <w:r>
+        <w:rPr>
+          <w:b/>
+        </w:rPr>
+        <w:t>Tsui</w:t>
+      </w:r>
+      <w:proofErr w:type="spellEnd"/>
       <w:r>
         <w:t xml:space="preserve"> and </w:t>
       </w:r>
@@ -1012,8 +1090,16 @@
         <w:rPr>
           <w:b/>
         </w:rPr>
-        <w:t>Damien Tsui</w:t>
-      </w:r>
+        <w:t xml:space="preserve">Damien </w:t>
+      </w:r>
+      <w:proofErr w:type="spellStart"/>
+      <w:r>
+        <w:rPr>
+          <w:b/>
+        </w:rPr>
+        <w:t>Tsui</w:t>
+      </w:r>
+      <w:proofErr w:type="spellEnd"/>
       <w:r>
         <w:t xml:space="preserve"> - </w:t>
       </w:r>
@@ -1175,7 +1261,13 @@
         <w:tab/>
       </w:r>
       <w:r>
-        <w:t>No external individuals shall be involved with the Company's activities without mutual agreement between the Founder and Co-Founder.</w:t>
+        <w:t xml:space="preserve">No external individuals shall be involved with the Company's activities without </w:t>
+      </w:r>
+      <w:r>
+        <w:tab/>
+      </w:r>
+      <w:r>
+        <w:t>mutual agreement between the Founder and Co-Founder.</w:t>
       </w:r>
     </w:p>
     <w:p>
@@ -1215,7 +1307,15 @@
         <w:ind w:left="2160"/>
       </w:pPr>
       <w:r>
-        <w:t>(i)</w:t>
+        <w:t>(</w:t>
+      </w:r>
+      <w:proofErr w:type="spellStart"/>
+      <w:r>
+        <w:t>i</w:t>
+      </w:r>
+      <w:proofErr w:type="spellEnd"/>
+      <w:r>
+        <w:t>)</w:t>
       </w:r>
       <w:r>
         <w:tab/>
@@ -1317,7 +1417,13 @@
         <w:t>articipants shall hold weekly meetings on Monday and Wednesday</w:t>
       </w:r>
       <w:r>
-        <w:t>, between 8 PM to 12 AM (total 8 hours face-to face per week).</w:t>
+        <w:t>, between 8</w:t>
+      </w:r>
+      <w:r>
+        <w:t>:30 PM to 10:30</w:t>
+      </w:r>
+      <w:r>
+        <w:t xml:space="preserve"> AM, and 12:15 PM at a meeting place as mutually agreed.</w:t>
       </w:r>
     </w:p>
     <w:p>
@@ -1368,6 +1474,20 @@
     </w:p>
     <w:p>
       <w:pPr>
+        <w:ind w:left="720"/>
+      </w:pPr>
+      <w:r>
+        <w:t>7.2</w:t>
+      </w:r>
+      <w:r>
+        <w:tab/>
+      </w:r>
+      <w:r>
+        <w:t>The above meeting times are default unless changed by mutual agreement.</w:t>
+      </w:r>
+    </w:p>
+    <w:p>
+      <w:pPr>
         <w:rPr>
           <w:b/>
         </w:rPr>
@@ -1756,26 +1876,6 @@
       </w:r>
       <w:r>
         <w:t>Shares distribution</w:t>
-      </w:r>
-      <w:r>
-        <w:t>;</w:t>
-      </w:r>
-    </w:p>
-    <w:p>
-      <w:pPr>
-        <w:ind w:left="720"/>
-      </w:pPr>
-      <w:r>
-        <w:t>10</w:t>
-      </w:r>
-      <w:r>
-        <w:t>.11</w:t>
-      </w:r>
-      <w:r>
-        <w:tab/>
-      </w:r>
-      <w:r>
-        <w:t>Dividend yield</w:t>
       </w:r>
       <w:r>
         <w:t>;</w:t>
@@ -1790,6 +1890,26 @@
         <w:t>10</w:t>
       </w:r>
       <w:r>
+        <w:t>.11</w:t>
+      </w:r>
+      <w:r>
+        <w:tab/>
+      </w:r>
+      <w:r>
+        <w:t>Dividend yield</w:t>
+      </w:r>
+      <w:r>
+        <w:t>;</w:t>
+      </w:r>
+    </w:p>
+    <w:p>
+      <w:pPr>
+        <w:ind w:left="720"/>
+      </w:pPr>
+      <w:r>
+        <w:t>10</w:t>
+      </w:r>
+      <w:r>
         <w:t>.12</w:t>
       </w:r>
       <w:r>
@@ -2093,8 +2213,13 @@
         <w:tab/>
       </w:r>
       <w:r>
-        <w:t>(i</w:t>
-      </w:r>
+        <w:t>(</w:t>
+      </w:r>
+      <w:proofErr w:type="spellStart"/>
+      <w:r>
+        <w:t>i</w:t>
+      </w:r>
+      <w:proofErr w:type="spellEnd"/>
       <w:r>
         <w:t>)</w:t>
       </w:r>
@@ -2340,7 +2465,15 @@
         <w:ind w:left="2160"/>
       </w:pPr>
       <w:r>
-        <w:t>(i)</w:t>
+        <w:t>(</w:t>
+      </w:r>
+      <w:proofErr w:type="spellStart"/>
+      <w:r>
+        <w:t>i</w:t>
+      </w:r>
+      <w:proofErr w:type="spellEnd"/>
+      <w:r>
+        <w:t>)</w:t>
       </w:r>
       <w:r>
         <w:tab/>
@@ -2415,14 +2548,424 @@
         <w:rPr>
           <w:b/>
         </w:rPr>
+        <w:t>14</w:t>
+      </w:r>
+      <w:r>
+        <w:rPr>
+          <w:b/>
+        </w:rPr>
+        <w:t>. The Joint Venture Relationship</w:t>
+      </w:r>
+    </w:p>
+    <w:p>
+      <w:pPr>
+        <w:ind w:left="720"/>
+      </w:pPr>
+      <w:r>
+        <w:t>1</w:t>
+      </w:r>
+      <w:r>
+        <w:t>4</w:t>
+      </w:r>
+      <w:r>
+        <w:t>.1</w:t>
+      </w:r>
+      <w:r>
+        <w:tab/>
+      </w:r>
+      <w:r>
+        <w:t xml:space="preserve">The Participants have entered into this agreement with the intention that it shall </w:t>
+      </w:r>
+      <w:r>
+        <w:tab/>
+        <w:t>operate</w:t>
+      </w:r>
+      <w:r>
+        <w:t xml:space="preserve"> between them with fairness and without detriment to the interest of any of </w:t>
+      </w:r>
+      <w:r>
+        <w:tab/>
+        <w:t xml:space="preserve">them on the basis of a relationship involving mutual trust, good faith and confidence </w:t>
+      </w:r>
+      <w:r>
+        <w:tab/>
+        <w:t xml:space="preserve">and  on the understanding  that subject to this Agreement each one has the rights to </w:t>
+      </w:r>
+      <w:r>
+        <w:tab/>
+        <w:t xml:space="preserve">participate in the profits (if any) of the Joint Venture </w:t>
+      </w:r>
+      <w:r>
+        <w:t xml:space="preserve">in proportion to the </w:t>
+      </w:r>
+      <w:r>
+        <w:tab/>
+        <w:t xml:space="preserve">Shareholder </w:t>
+      </w:r>
+      <w:r>
+        <w:t>Stake</w:t>
+      </w:r>
+      <w:r>
+        <w:t xml:space="preserve"> as specified in Clause 11</w:t>
+      </w:r>
+      <w:r>
+        <w:t>.</w:t>
+      </w:r>
+    </w:p>
+    <w:p>
+      <w:pPr>
+        <w:ind w:left="720"/>
+      </w:pPr>
+      <w:r>
+        <w:t>14</w:t>
+      </w:r>
+      <w:r>
+        <w:t>.2</w:t>
+      </w:r>
+      <w:r>
+        <w:tab/>
+        <w:t>The Participants agree that:</w:t>
+      </w:r>
+    </w:p>
+    <w:p>
+      <w:pPr>
+        <w:ind w:left="1440"/>
+      </w:pPr>
+      <w:r>
+        <w:t>(a)</w:t>
+      </w:r>
+      <w:r>
+        <w:tab/>
+      </w:r>
+      <w:r>
+        <w:t xml:space="preserve">The </w:t>
+      </w:r>
+      <w:r>
+        <w:t>Company shall be conducted as a commercial venture</w:t>
+      </w:r>
+      <w:r>
+        <w:t xml:space="preserve"> with good </w:t>
+      </w:r>
+      <w:r>
+        <w:tab/>
+        <w:t>commercial practice;</w:t>
+      </w:r>
+    </w:p>
+    <w:p>
+      <w:pPr>
+        <w:ind w:left="1440"/>
+      </w:pPr>
+      <w:r>
+        <w:t>(</w:t>
+      </w:r>
+      <w:r>
+        <w:t>b</w:t>
+      </w:r>
+      <w:r>
+        <w:t>)</w:t>
+      </w:r>
+      <w:r>
+        <w:tab/>
+      </w:r>
+      <w:r>
+        <w:t xml:space="preserve">Unless specifically stated otherwise in this Agreement, a Participant shall not </w:t>
+      </w:r>
+      <w:r>
+        <w:tab/>
+        <w:t>have authority</w:t>
+      </w:r>
+      <w:r>
+        <w:t xml:space="preserve"> to act form, or create or assume any responsibility or </w:t>
+      </w:r>
+      <w:r>
+        <w:tab/>
+        <w:t>obligation on behalf of, any other Participant.</w:t>
+      </w:r>
+    </w:p>
+    <w:p>
+      <w:pPr>
+        <w:ind w:left="720"/>
+      </w:pPr>
+      <w:r>
+        <w:t>14</w:t>
+      </w:r>
+      <w:r>
+        <w:t>.3</w:t>
+      </w:r>
+      <w:r>
+        <w:tab/>
+        <w:t xml:space="preserve">Each Participant covenants </w:t>
+      </w:r>
+      <w:r>
+        <w:t>and agrees with the</w:t>
+      </w:r>
+      <w:r>
+        <w:t xml:space="preserve"> other Participant</w:t>
+      </w:r>
+      <w:r>
+        <w:t>s</w:t>
+      </w:r>
+      <w:r>
+        <w:t>:</w:t>
+      </w:r>
+    </w:p>
+    <w:p>
+      <w:pPr>
+        <w:ind w:left="1440"/>
+      </w:pPr>
+      <w:r>
+        <w:t>(a)</w:t>
+      </w:r>
+      <w:r>
+        <w:tab/>
+      </w:r>
+      <w:r>
+        <w:t xml:space="preserve">To refer to the Joint Venture all work which may be carried out by the Joint </w:t>
+      </w:r>
+      <w:r>
+        <w:tab/>
+      </w:r>
+      <w:r>
+        <w:t>Venture;</w:t>
+      </w:r>
+    </w:p>
+    <w:p>
+      <w:pPr>
+        <w:ind w:left="1440"/>
+      </w:pPr>
+      <w:r>
+        <w:t>(b)</w:t>
+      </w:r>
+      <w:r>
+        <w:tab/>
+        <w:t xml:space="preserve">To diligently observe and perform its obligations and commitments in </w:t>
+      </w:r>
+      <w:r>
+        <w:tab/>
+        <w:t>respect of the Joint Venture and pursuant to this Agreement;</w:t>
+      </w:r>
+    </w:p>
+    <w:p>
+      <w:pPr>
+        <w:ind w:left="1440"/>
+      </w:pPr>
+      <w:r>
+        <w:t>(</w:t>
+      </w:r>
+      <w:r>
+        <w:t>c</w:t>
+      </w:r>
+      <w:r>
+        <w:t>)</w:t>
+      </w:r>
+      <w:r>
+        <w:tab/>
+      </w:r>
+      <w:r>
+        <w:t xml:space="preserve">To make available for the purposes of the Business the interest owned or </w:t>
+      </w:r>
+      <w:r>
+        <w:tab/>
+        <w:t>controlled by it in the Joint Venture Assets</w:t>
+      </w:r>
+      <w:r>
+        <w:t>;</w:t>
+      </w:r>
+    </w:p>
+    <w:p>
+      <w:pPr>
+        <w:ind w:left="1440"/>
+      </w:pPr>
+      <w:r>
+        <w:t>(d</w:t>
+      </w:r>
+      <w:r>
+        <w:t>)</w:t>
+      </w:r>
+      <w:r>
+        <w:tab/>
+        <w:t xml:space="preserve">Not to give any credit and/or lend any money on behalf of the Joint Venture </w:t>
+      </w:r>
+      <w:r>
+        <w:tab/>
+      </w:r>
+      <w:r>
+        <w:t xml:space="preserve">to any person, firm, company or entity other than in the ordinary course of </w:t>
+      </w:r>
+      <w:r>
+        <w:tab/>
+      </w:r>
+      <w:r>
+        <w:t xml:space="preserve">business of the Joint Venture conducted in a normal and proper manner: not </w:t>
+      </w:r>
+      <w:r>
+        <w:tab/>
+      </w:r>
+      <w:r>
+        <w:t xml:space="preserve">without the consent of the  other Participants borrow or raise any money or </w:t>
+      </w:r>
+      <w:r>
+        <w:tab/>
+      </w:r>
+      <w:r>
+        <w:t>incur any debt on account of the Joint Venture</w:t>
+      </w:r>
+      <w:r>
+        <w:t>;</w:t>
+      </w:r>
+    </w:p>
+    <w:p>
+      <w:pPr>
+        <w:ind w:left="1440"/>
+      </w:pPr>
+      <w:r>
+        <w:t>(e</w:t>
+      </w:r>
+      <w:r>
+        <w:t>)</w:t>
+      </w:r>
+      <w:r>
+        <w:tab/>
+        <w:t xml:space="preserve">Not to compound, release or discharge any debt which shall be due or owing </w:t>
+      </w:r>
+      <w:r>
+        <w:tab/>
+        <w:t xml:space="preserve">to the Joint Venture without receiving the full amount thereof other than </w:t>
+      </w:r>
+      <w:r>
+        <w:tab/>
+        <w:t xml:space="preserve">the ordinary course of the business of the Joint Venture  conducted in a </w:t>
+      </w:r>
+      <w:r>
+        <w:tab/>
+        <w:t>normal and proper manner;</w:t>
+      </w:r>
+    </w:p>
+    <w:p>
+      <w:pPr>
+        <w:ind w:left="1440"/>
+      </w:pPr>
+      <w:r>
+        <w:t>(f</w:t>
+      </w:r>
+      <w:r>
+        <w:t>)</w:t>
+      </w:r>
+      <w:r>
+        <w:tab/>
+        <w:t xml:space="preserve">Not to be involved in an act, matter or thing where the good will, </w:t>
+      </w:r>
+      <w:r>
+        <w:tab/>
+        <w:t xml:space="preserve">commercial reputation and image of the Participants and/or Company may </w:t>
+      </w:r>
+      <w:r>
+        <w:tab/>
+        <w:t>be prejudicially affected.</w:t>
+      </w:r>
+    </w:p>
+    <w:p>
+      <w:pPr>
+        <w:ind w:left="720"/>
+      </w:pPr>
+      <w:r>
+        <w:t>14</w:t>
+      </w:r>
+      <w:r>
+        <w:t>.4</w:t>
+      </w:r>
+      <w:r>
+        <w:tab/>
+        <w:t xml:space="preserve">No Participant shall possess the authority to do anything whatsoever with the </w:t>
+      </w:r>
+      <w:r>
+        <w:tab/>
+      </w:r>
+      <w:r>
+        <w:t>Company Assets or to bind the Participants unless provided for in this Agreement.</w:t>
+      </w:r>
+      <w:r>
+        <w:t xml:space="preserve"> </w:t>
+      </w:r>
+      <w:r>
         <w:lastRenderedPageBreak/>
+        <w:tab/>
+        <w:t xml:space="preserve">No Participant shall encumber the Company Assets </w:t>
+      </w:r>
+      <w:r>
+        <w:t xml:space="preserve">or the Shareholder </w:t>
+      </w:r>
+      <w:r>
+        <w:t>Stake</w:t>
+      </w:r>
+      <w:r>
+        <w:t xml:space="preserve"> </w:t>
+      </w:r>
+      <w:r>
+        <w:tab/>
+        <w:t>without mutual c</w:t>
+      </w:r>
+      <w:r>
+        <w:t>onsent between the Participants as specified under Clause 9.14.</w:t>
+      </w:r>
+    </w:p>
+    <w:p>
+      <w:pPr>
+        <w:ind w:left="720"/>
+      </w:pPr>
+      <w:r>
         <w:t>14</w:t>
       </w:r>
       <w:r>
-        <w:rPr>
-          <w:b/>
-        </w:rPr>
-        <w:t>. The Joint Venture Relationship</w:t>
+        <w:t>.5</w:t>
+      </w:r>
+      <w:r>
+        <w:tab/>
+      </w:r>
+      <w:r>
+        <w:t>All</w:t>
+      </w:r>
+      <w:r>
+        <w:t xml:space="preserve"> Participant</w:t>
+      </w:r>
+      <w:r>
+        <w:t>s</w:t>
+      </w:r>
+      <w:r>
+        <w:t xml:space="preserve"> shall </w:t>
+      </w:r>
+      <w:r>
+        <w:t xml:space="preserve">be under limited liability </w:t>
+      </w:r>
+      <w:r>
+        <w:t>i</w:t>
+      </w:r>
+      <w:r>
+        <w:t xml:space="preserve">n the event of any loss or damage of </w:t>
+      </w:r>
+      <w:r>
+        <w:tab/>
+      </w:r>
+      <w:r>
+        <w:t xml:space="preserve">any kind whatsoever from a breach of default in the performance or observance of </w:t>
+      </w:r>
+      <w:r>
+        <w:tab/>
+      </w:r>
+      <w:r>
+        <w:t xml:space="preserve">any duties or obligations </w:t>
+      </w:r>
+      <w:r>
+        <w:t xml:space="preserve">by such Participant </w:t>
+      </w:r>
+      <w:r>
+        <w:t>under this Agreement</w:t>
+      </w:r>
+      <w:r>
+        <w:t>.</w:t>
+      </w:r>
+      <w:r>
+        <w:t xml:space="preserve"> </w:t>
       </w:r>
     </w:p>
     <w:p>
@@ -2430,51 +2973,267 @@
         <w:ind w:left="720"/>
       </w:pPr>
       <w:r>
+        <w:t>14</w:t>
+      </w:r>
+      <w:r>
+        <w:t>.6</w:t>
+      </w:r>
+      <w:r>
+        <w:tab/>
+      </w:r>
+      <w:r>
+        <w:t xml:space="preserve">Save as otherwise stated in the Agreement until termination of this Joint Venture </w:t>
+      </w:r>
+      <w:r>
+        <w:tab/>
+        <w:t xml:space="preserve">unless otherwise mutually agreed by the Participants, no Participant is entitled to </w:t>
+      </w:r>
+      <w:r>
+        <w:tab/>
+        <w:t>call for any return of</w:t>
+      </w:r>
+      <w:r>
+        <w:t xml:space="preserve"> any capital contributed and no</w:t>
+      </w:r>
+      <w:r>
+        <w:t xml:space="preserve"> Participant </w:t>
+      </w:r>
+      <w:r>
+        <w:t xml:space="preserve">is entitled to call for </w:t>
+      </w:r>
+      <w:r>
+        <w:tab/>
+        <w:t>a transfer</w:t>
+      </w:r>
+      <w:r>
+        <w:t xml:space="preserve"> to it of </w:t>
+      </w:r>
+      <w:r>
+        <w:t xml:space="preserve">any </w:t>
+      </w:r>
+      <w:r>
+        <w:t>Company Assets</w:t>
+      </w:r>
+      <w:r>
+        <w:t>, specific or in general, or part thereof.</w:t>
+      </w:r>
+    </w:p>
+    <w:p>
+      <w:pPr>
+        <w:rPr>
+          <w:b/>
+        </w:rPr>
+      </w:pPr>
+      <w:r>
+        <w:rPr>
+          <w:b/>
+        </w:rPr>
+        <w:t>15</w:t>
+      </w:r>
+      <w:r>
+        <w:rPr>
+          <w:b/>
+        </w:rPr>
+        <w:t>.</w:t>
+      </w:r>
+      <w:r>
+        <w:rPr>
+          <w:b/>
+        </w:rPr>
+        <w:tab/>
+        <w:t>Accounts</w:t>
+      </w:r>
+    </w:p>
+    <w:p>
+      <w:pPr>
+        <w:ind w:left="720"/>
+      </w:pPr>
+      <w:r>
+        <w:t>15</w:t>
+      </w:r>
+      <w:r>
+        <w:t>.1</w:t>
+      </w:r>
+      <w:r>
+        <w:tab/>
+      </w:r>
+      <w:r>
+        <w:t>The Accountant</w:t>
+      </w:r>
+      <w:r>
+        <w:t xml:space="preserve"> </w:t>
+      </w:r>
+      <w:r>
+        <w:t xml:space="preserve">shall procure accurate and proper books of accounts and records of </w:t>
+      </w:r>
+      <w:r>
+        <w:tab/>
+      </w:r>
+      <w:r>
+        <w:t>all income received and expenditure incurred in connection to the Company</w:t>
+      </w:r>
+      <w:r>
+        <w:t xml:space="preserve"> and </w:t>
+      </w:r>
+      <w:r>
+        <w:tab/>
+      </w:r>
+      <w:r>
+        <w:t xml:space="preserve">shall retain all documents and reporting and evidencing entries in such books and </w:t>
+      </w:r>
+      <w:r>
+        <w:tab/>
+      </w:r>
+      <w:r>
+        <w:t>records.</w:t>
+      </w:r>
+      <w:r>
+        <w:t xml:space="preserve"> Such books of account and records shall be available at all times for the </w:t>
+      </w:r>
+      <w:r>
+        <w:tab/>
+      </w:r>
+      <w:r>
+        <w:t xml:space="preserve">duration of the Agreement for inspection by any Participant or authorized </w:t>
+      </w:r>
+      <w:r>
+        <w:tab/>
+        <w:t>r</w:t>
+      </w:r>
+      <w:r>
+        <w:t>epresentatives.</w:t>
+      </w:r>
+    </w:p>
+    <w:p>
+      <w:pPr>
+        <w:rPr>
+          <w:b/>
+        </w:rPr>
+      </w:pPr>
+      <w:r>
+        <w:rPr>
+          <w:b/>
+        </w:rPr>
+        <w:t>16</w:t>
+      </w:r>
+      <w:r>
+        <w:rPr>
+          <w:b/>
+        </w:rPr>
+        <w:t>.</w:t>
+      </w:r>
+      <w:r>
+        <w:rPr>
+          <w:b/>
+        </w:rPr>
+        <w:tab/>
+        <w:t>Transfers</w:t>
+      </w:r>
+    </w:p>
+    <w:p>
+      <w:pPr>
+        <w:ind w:left="720"/>
+      </w:pPr>
+      <w:r>
+        <w:t>16.</w:t>
+      </w:r>
+      <w:r>
         <w:t>1</w:t>
       </w:r>
       <w:r>
-        <w:t>4</w:t>
+        <w:tab/>
+        <w:t xml:space="preserve">Participants shall not transfer the whole or any portion of its </w:t>
+      </w:r>
+      <w:r>
+        <w:t>Share</w:t>
+      </w:r>
+      <w:r>
+        <w:t xml:space="preserve"> to any third </w:t>
+      </w:r>
+      <w:r>
+        <w:tab/>
+        <w:t xml:space="preserve">party (other than a Related Corporation) </w:t>
+      </w:r>
+      <w:r>
+        <w:t xml:space="preserve">unless unanimously agreed to between </w:t>
+      </w:r>
+      <w:r>
+        <w:t xml:space="preserve">all </w:t>
+      </w:r>
+      <w:r>
+        <w:tab/>
+      </w:r>
+      <w:r>
+        <w:t xml:space="preserve">Participants or </w:t>
+      </w:r>
+      <w:r>
+        <w:t xml:space="preserve">should </w:t>
+      </w:r>
+      <w:r>
+        <w:t xml:space="preserve">a situation outlined in Clause </w:t>
+      </w:r>
+      <w:r>
+        <w:t>12.3 occur.</w:t>
+      </w:r>
+    </w:p>
+    <w:p>
+      <w:pPr>
+        <w:rPr>
+          <w:b/>
+        </w:rPr>
+      </w:pPr>
+      <w:r>
+        <w:rPr>
+          <w:b/>
+        </w:rPr>
+        <w:t>17</w:t>
+      </w:r>
+      <w:r>
+        <w:rPr>
+          <w:b/>
+        </w:rPr>
+        <w:t>.</w:t>
+      </w:r>
+      <w:r>
+        <w:rPr>
+          <w:b/>
+        </w:rPr>
+        <w:tab/>
+        <w:t>Acknowledgements and Warranties</w:t>
+      </w:r>
+    </w:p>
+    <w:p>
+      <w:pPr>
+        <w:ind w:left="720"/>
+      </w:pPr>
+      <w:r>
+        <w:t>17</w:t>
       </w:r>
       <w:r>
         <w:t>.1</w:t>
       </w:r>
       <w:r>
         <w:tab/>
-      </w:r>
-      <w:r>
-        <w:t xml:space="preserve">The Participants have entered into this agreement with the intention that it shall </w:t>
-      </w:r>
-      <w:r>
-        <w:tab/>
-        <w:t>operate</w:t>
-      </w:r>
-      <w:r>
-        <w:t xml:space="preserve"> between them with fairness and without detriment to the interest of any of </w:t>
-      </w:r>
-      <w:r>
-        <w:tab/>
-        <w:t xml:space="preserve">them on the basis of a relationship involving mutual trust, good faith and confidence </w:t>
-      </w:r>
-      <w:r>
-        <w:tab/>
-        <w:t xml:space="preserve">and  on the understanding  that subject to this Agreement each one has the rights to </w:t>
-      </w:r>
-      <w:r>
-        <w:tab/>
-        <w:t xml:space="preserve">participate in the profits (if any) of the Joint Venture </w:t>
-      </w:r>
-      <w:r>
-        <w:t xml:space="preserve">in proportion to the </w:t>
-      </w:r>
-      <w:r>
-        <w:tab/>
-        <w:t xml:space="preserve">Shareholder </w:t>
-      </w:r>
-      <w:r>
-        <w:t>Stake</w:t>
-      </w:r>
-      <w:r>
-        <w:t xml:space="preserve"> as specified in Clause 11</w:t>
+        <w:t xml:space="preserve">Each party to this Agreement which is a company represents and warrants to all the </w:t>
+      </w:r>
+      <w:r>
+        <w:tab/>
+        <w:t xml:space="preserve">other parties that is a company duly incorporated and validly existing and has all </w:t>
+      </w:r>
+      <w:r>
+        <w:tab/>
+      </w:r>
+      <w:r>
+        <w:t>requisite powers to enter into this agreement</w:t>
+      </w:r>
+      <w:r>
+        <w:t xml:space="preserve"> powers to enter into this Agreement </w:t>
+      </w:r>
+      <w:r>
+        <w:tab/>
+      </w:r>
+      <w:r>
+        <w:t>and perform and observe the obligations hereunder</w:t>
       </w:r>
       <w:r>
         <w:t>.</w:t>
@@ -2485,14 +3244,147 @@
         <w:ind w:left="720"/>
       </w:pPr>
       <w:r>
-        <w:t>14</w:t>
+        <w:t>17</w:t>
       </w:r>
       <w:r>
         <w:t>.2</w:t>
       </w:r>
       <w:r>
         <w:tab/>
-        <w:t>The Participants agree that:</w:t>
+      </w:r>
+      <w:r>
+        <w:t xml:space="preserve">Each party to this deed severally represents and warrants to and for the benefit of </w:t>
+      </w:r>
+      <w:r>
+        <w:tab/>
+        <w:t xml:space="preserve">each other party that this deed has been validly executed and delivered and that it </w:t>
+      </w:r>
+      <w:r>
+        <w:tab/>
+        <w:t xml:space="preserve">constitutes a valid, binding and enforceable obligations of it in accordance with its </w:t>
+      </w:r>
+      <w:r>
+        <w:tab/>
+        <w:t xml:space="preserve">terms.  </w:t>
+      </w:r>
+    </w:p>
+    <w:p>
+      <w:pPr>
+        <w:rPr>
+          <w:b/>
+        </w:rPr>
+      </w:pPr>
+      <w:r>
+        <w:rPr>
+          <w:b/>
+        </w:rPr>
+        <w:t>18</w:t>
+      </w:r>
+      <w:r>
+        <w:rPr>
+          <w:b/>
+        </w:rPr>
+        <w:t>.</w:t>
+      </w:r>
+      <w:r>
+        <w:rPr>
+          <w:b/>
+        </w:rPr>
+        <w:tab/>
+        <w:t>Confidentiality</w:t>
+      </w:r>
+    </w:p>
+    <w:p>
+      <w:pPr>
+        <w:ind w:left="720"/>
+      </w:pPr>
+      <w:r>
+        <w:t>18</w:t>
+      </w:r>
+      <w:r>
+        <w:t>.1</w:t>
+      </w:r>
+      <w:r>
+        <w:tab/>
+      </w:r>
+      <w:r>
+        <w:t xml:space="preserve">The Participants agree to keep this Argument and any activity done within the </w:t>
+      </w:r>
+      <w:r>
+        <w:tab/>
+        <w:t>Company</w:t>
+      </w:r>
+      <w:r>
+        <w:t xml:space="preserve"> confidential except as required by law and with the mutual consent </w:t>
+      </w:r>
+      <w:r>
+        <w:tab/>
+        <w:t>between all Participants.</w:t>
+      </w:r>
+    </w:p>
+    <w:p>
+      <w:pPr>
+        <w:rPr>
+          <w:b/>
+        </w:rPr>
+      </w:pPr>
+      <w:r>
+        <w:rPr>
+          <w:b/>
+        </w:rPr>
+        <w:t>19</w:t>
+      </w:r>
+      <w:r>
+        <w:rPr>
+          <w:b/>
+        </w:rPr>
+        <w:t>.</w:t>
+      </w:r>
+      <w:r>
+        <w:rPr>
+          <w:b/>
+        </w:rPr>
+        <w:tab/>
+      </w:r>
+      <w:r>
+        <w:rPr>
+          <w:b/>
+        </w:rPr>
+        <w:t>General</w:t>
+      </w:r>
+    </w:p>
+    <w:p>
+      <w:pPr>
+        <w:ind w:left="720"/>
+      </w:pPr>
+      <w:r>
+        <w:t>19</w:t>
+      </w:r>
+      <w:r>
+        <w:t>.1</w:t>
+      </w:r>
+      <w:r>
+        <w:tab/>
+        <w:t xml:space="preserve">This Agreement </w:t>
+      </w:r>
+      <w:r>
+        <w:t>will</w:t>
+      </w:r>
+      <w:r>
+        <w:t xml:space="preserve"> be </w:t>
+      </w:r>
+      <w:r>
+        <w:t xml:space="preserve">in effect when the Participants of this Joint Venture have </w:t>
+      </w:r>
+      <w:r>
+        <w:tab/>
+        <w:t>executed the Agreement in the presence of at least one witness</w:t>
+      </w:r>
+      <w:r>
+        <w:t xml:space="preserve"> of high authority</w:t>
+      </w:r>
+      <w:r>
+        <w:t>.</w:t>
       </w:r>
     </w:p>
     <w:p>
@@ -2500,54 +3392,47 @@
         <w:ind w:left="1440"/>
       </w:pPr>
       <w:r>
+        <w:lastRenderedPageBreak/>
         <w:t>(a)</w:t>
       </w:r>
       <w:r>
         <w:tab/>
-      </w:r>
-      <w:r>
-        <w:t xml:space="preserve">The </w:t>
-      </w:r>
-      <w:r>
-        <w:t>Company shall be conducted as a commercial venture</w:t>
-      </w:r>
-      <w:r>
-        <w:t xml:space="preserve"> with good </w:t>
-      </w:r>
-      <w:r>
-        <w:tab/>
-        <w:t>commercial practice;</w:t>
-      </w:r>
-    </w:p>
-    <w:p>
-      <w:pPr>
-        <w:ind w:left="1440"/>
-      </w:pPr>
+        <w:t>Love one</w:t>
+      </w:r>
       <w:r>
         <w:t>(</w:t>
       </w:r>
       <w:r>
-        <w:t>b</w:t>
+        <w:t>s</w:t>
       </w:r>
       <w:r>
         <w:t>)</w:t>
       </w:r>
       <w:r>
-        <w:tab/>
-      </w:r>
-      <w:r>
-        <w:t xml:space="preserve">Unless specifically stated otherwise in this Agreement, a Participant shall not </w:t>
-      </w:r>
-      <w:r>
-        <w:tab/>
-        <w:t>have authority</w:t>
-      </w:r>
-      <w:r>
-        <w:t xml:space="preserve"> to act form, or create or assume any responsibility or </w:t>
-      </w:r>
-      <w:r>
-        <w:tab/>
-        <w:t>obligation on behalf of, any other Participant.</w:t>
+        <w:t xml:space="preserve"> and </w:t>
+      </w:r>
+      <w:r>
+        <w:t>relatives(s) of the Participants are not eligible as</w:t>
+      </w:r>
+      <w:r>
+        <w:t xml:space="preserve"> witness(</w:t>
+      </w:r>
+      <w:proofErr w:type="spellStart"/>
+      <w:r>
+        <w:t>es</w:t>
+      </w:r>
+      <w:proofErr w:type="spellEnd"/>
+      <w:r>
+        <w:t xml:space="preserve">) </w:t>
+      </w:r>
+      <w:r>
+        <w:tab/>
+      </w:r>
+      <w:r>
+        <w:t xml:space="preserve">for the signing </w:t>
+      </w:r>
+      <w:r>
+        <w:t>and execution of this Agreement.</w:t>
       </w:r>
     </w:p>
     <w:p>
@@ -2555,751 +3440,6 @@
         <w:ind w:left="720"/>
       </w:pPr>
       <w:r>
-        <w:t>14</w:t>
-      </w:r>
-      <w:r>
-        <w:t>.3</w:t>
-      </w:r>
-      <w:r>
-        <w:tab/>
-        <w:t xml:space="preserve">Each Participant covenants </w:t>
-      </w:r>
-      <w:r>
-        <w:t>and agrees with the</w:t>
-      </w:r>
-      <w:r>
-        <w:t xml:space="preserve"> other Participant</w:t>
-      </w:r>
-      <w:r>
-        <w:t>s</w:t>
-      </w:r>
-      <w:r>
-        <w:t>:</w:t>
-      </w:r>
-    </w:p>
-    <w:p>
-      <w:pPr>
-        <w:ind w:left="1440"/>
-      </w:pPr>
-      <w:r>
-        <w:t>(a)</w:t>
-      </w:r>
-      <w:r>
-        <w:tab/>
-      </w:r>
-      <w:r>
-        <w:t xml:space="preserve">To refer to the Joint Venture all work which may be carried out by the Joint </w:t>
-      </w:r>
-      <w:r>
-        <w:tab/>
-      </w:r>
-      <w:r>
-        <w:t>Venture;</w:t>
-      </w:r>
-    </w:p>
-    <w:p>
-      <w:pPr>
-        <w:ind w:left="1440"/>
-      </w:pPr>
-      <w:r>
-        <w:t>(b)</w:t>
-      </w:r>
-      <w:r>
-        <w:tab/>
-        <w:t xml:space="preserve">To diligently observe and perform its obligations and commitments in </w:t>
-      </w:r>
-      <w:r>
-        <w:tab/>
-        <w:t>respect of the Joint Venture and pursuant to this Agreement;</w:t>
-      </w:r>
-    </w:p>
-    <w:p>
-      <w:pPr>
-        <w:ind w:left="1440"/>
-      </w:pPr>
-      <w:r>
-        <w:t>(</w:t>
-      </w:r>
-      <w:r>
-        <w:t>c</w:t>
-      </w:r>
-      <w:r>
-        <w:t>)</w:t>
-      </w:r>
-      <w:r>
-        <w:tab/>
-      </w:r>
-      <w:r>
-        <w:t xml:space="preserve">To make available for the purposes of the Business the interest owned or </w:t>
-      </w:r>
-      <w:r>
-        <w:tab/>
-        <w:t>controlled by it in the Joint Venture Assets</w:t>
-      </w:r>
-      <w:r>
-        <w:t>;</w:t>
-      </w:r>
-    </w:p>
-    <w:p>
-      <w:pPr>
-        <w:ind w:left="1440"/>
-      </w:pPr>
-      <w:r>
-        <w:t>(d</w:t>
-      </w:r>
-      <w:r>
-        <w:t>)</w:t>
-      </w:r>
-      <w:r>
-        <w:tab/>
-        <w:t xml:space="preserve">Not to give any credit and/or lend any money on behalf of the Joint Venture </w:t>
-      </w:r>
-      <w:r>
-        <w:tab/>
-      </w:r>
-      <w:r>
-        <w:t xml:space="preserve">to any person, firm, company or entity other than in the ordinary course of </w:t>
-      </w:r>
-      <w:r>
-        <w:tab/>
-      </w:r>
-      <w:r>
-        <w:t xml:space="preserve">business of the Joint Venture conducted in a normal and proper manner: not </w:t>
-      </w:r>
-      <w:r>
-        <w:tab/>
-      </w:r>
-      <w:r>
-        <w:t xml:space="preserve">without the consent of the  other Participants borrow or raise any money or </w:t>
-      </w:r>
-      <w:r>
-        <w:tab/>
-      </w:r>
-      <w:r>
-        <w:t>incur any debt on account of the Joint Venture</w:t>
-      </w:r>
-      <w:r>
-        <w:t>;</w:t>
-      </w:r>
-    </w:p>
-    <w:p>
-      <w:pPr>
-        <w:ind w:left="1440"/>
-      </w:pPr>
-      <w:r>
-        <w:t>(e</w:t>
-      </w:r>
-      <w:r>
-        <w:t>)</w:t>
-      </w:r>
-      <w:r>
-        <w:tab/>
-        <w:t xml:space="preserve">Not to compound, release or discharge any debt which shall be due or owing </w:t>
-      </w:r>
-      <w:r>
-        <w:tab/>
-        <w:t xml:space="preserve">to the Joint Venture without receiving the full amount thereof other than </w:t>
-      </w:r>
-      <w:r>
-        <w:tab/>
-        <w:t xml:space="preserve">the ordinary course of the business of the Joint Venture  conducted in a </w:t>
-      </w:r>
-      <w:r>
-        <w:tab/>
-        <w:t>normal and proper manner;</w:t>
-      </w:r>
-    </w:p>
-    <w:p>
-      <w:pPr>
-        <w:ind w:left="1440"/>
-      </w:pPr>
-      <w:r>
-        <w:t>(f</w:t>
-      </w:r>
-      <w:r>
-        <w:t>)</w:t>
-      </w:r>
-      <w:r>
-        <w:tab/>
-        <w:t xml:space="preserve">Not to be involved in an act, matter or thing where the good will, </w:t>
-      </w:r>
-      <w:r>
-        <w:tab/>
-        <w:t xml:space="preserve">commercial reputation and image of the Participants and/or Company may </w:t>
-      </w:r>
-      <w:r>
-        <w:tab/>
-        <w:t>be prejudicially affected.</w:t>
-      </w:r>
-    </w:p>
-    <w:p>
-      <w:pPr>
-        <w:ind w:left="720"/>
-      </w:pPr>
-      <w:r>
-        <w:t>14</w:t>
-      </w:r>
-      <w:r>
-        <w:t>.4</w:t>
-      </w:r>
-      <w:r>
-        <w:tab/>
-        <w:t xml:space="preserve">No Participant shall possess the authority to do anything whatsoever with the </w:t>
-      </w:r>
-      <w:r>
-        <w:tab/>
-      </w:r>
-      <w:r>
-        <w:t>Company Assets or to bind the Participants unless provided for in this Agreement.</w:t>
-      </w:r>
-      <w:r>
-        <w:t xml:space="preserve"> </w:t>
-      </w:r>
-      <w:r>
-        <w:tab/>
-        <w:t xml:space="preserve">No Participant shall encumber the Company Assets </w:t>
-      </w:r>
-      <w:r>
-        <w:t xml:space="preserve">or the Shareholder </w:t>
-      </w:r>
-      <w:r>
-        <w:t>Stake</w:t>
-      </w:r>
-      <w:r>
-        <w:t xml:space="preserve"> </w:t>
-      </w:r>
-      <w:r>
-        <w:tab/>
-        <w:t>without mutual c</w:t>
-      </w:r>
-      <w:r>
-        <w:t>onsent between the Participants as specified under Clause 9.14.</w:t>
-      </w:r>
-    </w:p>
-    <w:p>
-      <w:pPr>
-        <w:ind w:left="720"/>
-      </w:pPr>
-      <w:r>
-        <w:lastRenderedPageBreak/>
-        <w:t>14</w:t>
-      </w:r>
-      <w:r>
-        <w:t>.5</w:t>
-      </w:r>
-      <w:r>
-        <w:tab/>
-      </w:r>
-      <w:r>
-        <w:t>All</w:t>
-      </w:r>
-      <w:r>
-        <w:t xml:space="preserve"> Participant</w:t>
-      </w:r>
-      <w:r>
-        <w:t>s</w:t>
-      </w:r>
-      <w:r>
-        <w:t xml:space="preserve"> shall </w:t>
-      </w:r>
-      <w:r>
-        <w:t xml:space="preserve">be under limited liability </w:t>
-      </w:r>
-      <w:r>
-        <w:t>i</w:t>
-      </w:r>
-      <w:r>
-        <w:t xml:space="preserve">n the event of any loss or damage of </w:t>
-      </w:r>
-      <w:r>
-        <w:tab/>
-      </w:r>
-      <w:r>
-        <w:t xml:space="preserve">any kind whatsoever from a breach of default in the performance or observance of </w:t>
-      </w:r>
-      <w:r>
-        <w:tab/>
-      </w:r>
-      <w:r>
-        <w:t xml:space="preserve">any duties or obligations </w:t>
-      </w:r>
-      <w:r>
-        <w:t xml:space="preserve">by such Participant </w:t>
-      </w:r>
-      <w:r>
-        <w:t>under this Agreement</w:t>
-      </w:r>
-      <w:r>
-        <w:t>.</w:t>
-      </w:r>
-      <w:r>
-        <w:t xml:space="preserve"> </w:t>
-      </w:r>
-    </w:p>
-    <w:p>
-      <w:pPr>
-        <w:ind w:left="720"/>
-      </w:pPr>
-      <w:r>
-        <w:t>14</w:t>
-      </w:r>
-      <w:r>
-        <w:t>.6</w:t>
-      </w:r>
-      <w:r>
-        <w:tab/>
-      </w:r>
-      <w:r>
-        <w:t xml:space="preserve">Save as otherwise stated in the Agreement until termination of this Joint Venture </w:t>
-      </w:r>
-      <w:r>
-        <w:tab/>
-        <w:t xml:space="preserve">unless otherwise mutually agreed by the Participants, no Participant is entitled to </w:t>
-      </w:r>
-      <w:r>
-        <w:tab/>
-        <w:t>call for any return of</w:t>
-      </w:r>
-      <w:r>
-        <w:t xml:space="preserve"> any capital contributed and no</w:t>
-      </w:r>
-      <w:r>
-        <w:t xml:space="preserve"> Participant </w:t>
-      </w:r>
-      <w:r>
-        <w:t xml:space="preserve">is entitled to call for </w:t>
-      </w:r>
-      <w:r>
-        <w:tab/>
-        <w:t>a transfer</w:t>
-      </w:r>
-      <w:r>
-        <w:t xml:space="preserve"> to it of </w:t>
-      </w:r>
-      <w:r>
-        <w:t xml:space="preserve">any </w:t>
-      </w:r>
-      <w:r>
-        <w:t>Company Assets</w:t>
-      </w:r>
-      <w:r>
-        <w:t>, specific or in general, or part thereof.</w:t>
-      </w:r>
-    </w:p>
-    <w:p>
-      <w:pPr>
-        <w:rPr>
-          <w:b/>
-        </w:rPr>
-      </w:pPr>
-      <w:r>
-        <w:rPr>
-          <w:b/>
-        </w:rPr>
-        <w:t>15</w:t>
-      </w:r>
-      <w:r>
-        <w:rPr>
-          <w:b/>
-        </w:rPr>
-        <w:t>.</w:t>
-      </w:r>
-      <w:r>
-        <w:rPr>
-          <w:b/>
-        </w:rPr>
-        <w:tab/>
-        <w:t>Accounts</w:t>
-      </w:r>
-    </w:p>
-    <w:p>
-      <w:pPr>
-        <w:ind w:left="720"/>
-      </w:pPr>
-      <w:r>
-        <w:t>15</w:t>
-      </w:r>
-      <w:r>
-        <w:t>.1</w:t>
-      </w:r>
-      <w:r>
-        <w:tab/>
-      </w:r>
-      <w:r>
-        <w:t>The Accountant</w:t>
-      </w:r>
-      <w:r>
-        <w:t xml:space="preserve"> </w:t>
-      </w:r>
-      <w:r>
-        <w:t xml:space="preserve">shall procure accurate and proper books of accounts and records of </w:t>
-      </w:r>
-      <w:r>
-        <w:tab/>
-      </w:r>
-      <w:r>
-        <w:t>all income received and expenditure incurred in connection to the Company</w:t>
-      </w:r>
-      <w:r>
-        <w:t xml:space="preserve"> and </w:t>
-      </w:r>
-      <w:r>
-        <w:tab/>
-      </w:r>
-      <w:r>
-        <w:t xml:space="preserve">shall retain all documents and reporting and evidencing entries in such books and </w:t>
-      </w:r>
-      <w:r>
-        <w:tab/>
-      </w:r>
-      <w:r>
-        <w:t>records.</w:t>
-      </w:r>
-      <w:r>
-        <w:t xml:space="preserve"> Such books of account and records shall be available at all times for the </w:t>
-      </w:r>
-      <w:r>
-        <w:tab/>
-      </w:r>
-      <w:r>
-        <w:t xml:space="preserve">duration of the Agreement for inspection by any Participant or authorized </w:t>
-      </w:r>
-      <w:r>
-        <w:tab/>
-        <w:t>r</w:t>
-      </w:r>
-      <w:r>
-        <w:t>epresentatives.</w:t>
-      </w:r>
-    </w:p>
-    <w:p>
-      <w:pPr>
-        <w:rPr>
-          <w:b/>
-        </w:rPr>
-      </w:pPr>
-      <w:r>
-        <w:rPr>
-          <w:b/>
-        </w:rPr>
-        <w:t>16</w:t>
-      </w:r>
-      <w:r>
-        <w:rPr>
-          <w:b/>
-        </w:rPr>
-        <w:t>.</w:t>
-      </w:r>
-      <w:r>
-        <w:rPr>
-          <w:b/>
-        </w:rPr>
-        <w:tab/>
-        <w:t>Transfers</w:t>
-      </w:r>
-    </w:p>
-    <w:p>
-      <w:pPr>
-        <w:ind w:left="720"/>
-      </w:pPr>
-      <w:r>
-        <w:t>16.</w:t>
-      </w:r>
-      <w:r>
-        <w:t>1</w:t>
-      </w:r>
-      <w:r>
-        <w:tab/>
-        <w:t xml:space="preserve">Participants shall not transfer the whole or any portion of its </w:t>
-      </w:r>
-      <w:r>
-        <w:t>Share</w:t>
-      </w:r>
-      <w:r>
-        <w:t xml:space="preserve"> to any third </w:t>
-      </w:r>
-      <w:r>
-        <w:tab/>
-        <w:t xml:space="preserve">party (other than a Related Corporation) </w:t>
-      </w:r>
-      <w:r>
-        <w:t xml:space="preserve">unless unanimously agreed to between </w:t>
-      </w:r>
-      <w:r>
-        <w:t xml:space="preserve">all </w:t>
-      </w:r>
-      <w:r>
-        <w:tab/>
-      </w:r>
-      <w:r>
-        <w:t xml:space="preserve">Participants or </w:t>
-      </w:r>
-      <w:r>
-        <w:t xml:space="preserve">should </w:t>
-      </w:r>
-      <w:r>
-        <w:t xml:space="preserve">a situation outlined in Clause </w:t>
-      </w:r>
-      <w:r>
-        <w:t>12.3 occur.</w:t>
-      </w:r>
-    </w:p>
-    <w:p>
-      <w:pPr>
-        <w:rPr>
-          <w:b/>
-        </w:rPr>
-      </w:pPr>
-      <w:r>
-        <w:rPr>
-          <w:b/>
-        </w:rPr>
-        <w:t>17</w:t>
-      </w:r>
-      <w:r>
-        <w:rPr>
-          <w:b/>
-        </w:rPr>
-        <w:t>.</w:t>
-      </w:r>
-      <w:r>
-        <w:rPr>
-          <w:b/>
-        </w:rPr>
-        <w:tab/>
-        <w:t>Acknowledgements and Warranties</w:t>
-      </w:r>
-    </w:p>
-    <w:p>
-      <w:pPr>
-        <w:ind w:left="720"/>
-      </w:pPr>
-      <w:r>
-        <w:t>17</w:t>
-      </w:r>
-      <w:r>
-        <w:t>.1</w:t>
-      </w:r>
-      <w:r>
-        <w:tab/>
-        <w:t xml:space="preserve">Each party to this Agreement which is a company represents and warrants to all the </w:t>
-      </w:r>
-      <w:r>
-        <w:tab/>
-        <w:t xml:space="preserve">other parties that is a company duly incorporated and validly existing and has all </w:t>
-      </w:r>
-      <w:r>
-        <w:tab/>
-      </w:r>
-      <w:r>
-        <w:t>requisite powers to enter into this agreement</w:t>
-      </w:r>
-      <w:r>
-        <w:t xml:space="preserve"> powers to enter into this Agreement </w:t>
-      </w:r>
-      <w:r>
-        <w:tab/>
-      </w:r>
-      <w:r>
-        <w:t>and perform and observe the obligations hereunder</w:t>
-      </w:r>
-      <w:r>
-        <w:t>.</w:t>
-      </w:r>
-    </w:p>
-    <w:p>
-      <w:pPr>
-        <w:ind w:left="720"/>
-      </w:pPr>
-      <w:r>
-        <w:t>17</w:t>
-      </w:r>
-      <w:r>
-        <w:t>.2</w:t>
-      </w:r>
-      <w:r>
-        <w:tab/>
-      </w:r>
-      <w:r>
-        <w:t xml:space="preserve">Each party to this deed severally represents and warrants to and for the benefit of </w:t>
-      </w:r>
-      <w:r>
-        <w:tab/>
-        <w:t xml:space="preserve">each other party that this deed has been validly executed and delivered and that it </w:t>
-      </w:r>
-      <w:r>
-        <w:tab/>
-        <w:t xml:space="preserve">constitutes a valid, binding and enforceable obligations of it in accordance with its </w:t>
-      </w:r>
-      <w:r>
-        <w:tab/>
-        <w:t xml:space="preserve">terms.  </w:t>
-      </w:r>
-    </w:p>
-    <w:p>
-      <w:pPr>
-        <w:rPr>
-          <w:b/>
-        </w:rPr>
-      </w:pPr>
-      <w:r>
-        <w:rPr>
-          <w:b/>
-        </w:rPr>
-        <w:t>18</w:t>
-      </w:r>
-      <w:r>
-        <w:rPr>
-          <w:b/>
-        </w:rPr>
-        <w:t>.</w:t>
-      </w:r>
-      <w:r>
-        <w:rPr>
-          <w:b/>
-        </w:rPr>
-        <w:tab/>
-        <w:t>Confidentiality</w:t>
-      </w:r>
-    </w:p>
-    <w:p>
-      <w:pPr>
-        <w:ind w:left="720"/>
-      </w:pPr>
-      <w:r>
-        <w:t>18</w:t>
-      </w:r>
-      <w:r>
-        <w:t>.1</w:t>
-      </w:r>
-      <w:r>
-        <w:tab/>
-      </w:r>
-      <w:r>
-        <w:t xml:space="preserve">The Participants agree to keep this Argument and any activity done within the </w:t>
-      </w:r>
-      <w:r>
-        <w:tab/>
-        <w:t>Company</w:t>
-      </w:r>
-      <w:r>
-        <w:t xml:space="preserve"> confidential except as required by law and with the mutual consent </w:t>
-      </w:r>
-      <w:r>
-        <w:tab/>
-        <w:t>between all Participants.</w:t>
-      </w:r>
-    </w:p>
-    <w:p>
-      <w:pPr>
-        <w:rPr>
-          <w:b/>
-        </w:rPr>
-      </w:pPr>
-      <w:r>
-        <w:rPr>
-          <w:b/>
-        </w:rPr>
-        <w:t>19</w:t>
-      </w:r>
-      <w:r>
-        <w:rPr>
-          <w:b/>
-        </w:rPr>
-        <w:t>.</w:t>
-      </w:r>
-      <w:r>
-        <w:rPr>
-          <w:b/>
-        </w:rPr>
-        <w:tab/>
-      </w:r>
-      <w:r>
-        <w:rPr>
-          <w:b/>
-        </w:rPr>
-        <w:t>General</w:t>
-      </w:r>
-    </w:p>
-    <w:p>
-      <w:pPr>
-        <w:ind w:left="720"/>
-      </w:pPr>
-      <w:r>
-        <w:t>19</w:t>
-      </w:r>
-      <w:r>
-        <w:t>.1</w:t>
-      </w:r>
-      <w:r>
-        <w:tab/>
-        <w:t xml:space="preserve">This Agreement </w:t>
-      </w:r>
-      <w:r>
-        <w:t>will</w:t>
-      </w:r>
-      <w:r>
-        <w:t xml:space="preserve"> be </w:t>
-      </w:r>
-      <w:r>
-        <w:t xml:space="preserve">in effect when the Participants of this Joint Venture have </w:t>
-      </w:r>
-      <w:r>
-        <w:tab/>
-        <w:t>executed the Agreement in the presence of at least one witness</w:t>
-      </w:r>
-      <w:r>
-        <w:t xml:space="preserve"> of high authority</w:t>
-      </w:r>
-      <w:r>
-        <w:t>.</w:t>
-      </w:r>
-    </w:p>
-    <w:p>
-      <w:pPr>
-        <w:ind w:left="1440"/>
-      </w:pPr>
-      <w:r>
-        <w:t>(a)</w:t>
-      </w:r>
-      <w:r>
-        <w:tab/>
-        <w:t>Love one</w:t>
-      </w:r>
-      <w:r>
-        <w:t>(</w:t>
-      </w:r>
-      <w:r>
-        <w:t>s</w:t>
-      </w:r>
-      <w:r>
-        <w:t>)</w:t>
-      </w:r>
-      <w:r>
-        <w:t xml:space="preserve"> and </w:t>
-      </w:r>
-      <w:r>
-        <w:t>relatives(s) of the Participants are not eligible as</w:t>
-      </w:r>
-      <w:r>
-        <w:t xml:space="preserve"> witness(es) </w:t>
-      </w:r>
-      <w:r>
-        <w:tab/>
-      </w:r>
-      <w:r>
-        <w:t xml:space="preserve">for the signing </w:t>
-      </w:r>
-      <w:r>
-        <w:t>and execution of this Agreement.</w:t>
-      </w:r>
-    </w:p>
-    <w:p>
-      <w:pPr>
-        <w:ind w:left="720"/>
-      </w:pPr>
-      <w:r>
-        <w:lastRenderedPageBreak/>
         <w:t>19</w:t>
       </w:r>
       <w:r>
@@ -3487,13 +3627,6 @@
           <w:b/>
         </w:rPr>
       </w:pPr>
-    </w:p>
-    <w:p>
-      <w:pPr>
-        <w:rPr>
-          <w:b/>
-        </w:rPr>
-      </w:pPr>
       <w:r>
         <w:rPr>
           <w:b/>
@@ -3532,8 +3665,13 @@
     </w:p>
     <w:p>
       <w:r>
-        <w:t>Damien Tsui</w:t>
-      </w:r>
+        <w:t xml:space="preserve">Damien </w:t>
+      </w:r>
+      <w:proofErr w:type="spellStart"/>
+      <w:r>
+        <w:t>Tsui</w:t>
+      </w:r>
+      <w:proofErr w:type="spellEnd"/>
     </w:p>
     <w:p>
       <w:r>
@@ -4829,7 +4967,7 @@
 </file>
 
 <file path=customXml/itemProps1.xml><?xml version="1.0" encoding="utf-8"?>
-<ds:datastoreItem xmlns:ds="http://schemas.openxmlformats.org/officeDocument/2006/customXml" ds:itemID="{A86A5CB0-A20E-45BD-BBAD-0B2C766C0CD4}">
+<ds:datastoreItem xmlns:ds="http://schemas.openxmlformats.org/officeDocument/2006/customXml" ds:itemID="{8C8BCDD9-4C10-41A1-A02C-12064727C17E}">
   <ds:schemaRefs>
     <ds:schemaRef ds:uri="http://schemas.openxmlformats.org/officeDocument/2006/bibliography"/>
   </ds:schemaRefs>

</xml_diff>